<commit_message>
updated esercizi/esercizi di SQL.docx
</commit_message>
<xml_diff>
--- a/esercizi/esercizi di SQL.docx
+++ b/esercizi/esercizi di SQL.docx
@@ -23,10 +23,7 @@
         </w:numPr>
       </w:pPr>
       <w:r>
-        <w:t>Con riferimento al database IFTS scrivi la query che trova tutt</w:t>
-      </w:r>
-      <w:r>
-        <w:t>e le regioni che appartengono all’area geografica Sud</w:t>
+        <w:t>Con riferimento al database IFTS scrivi la query che trova tutte le regioni che appartengono all’area geografica Sud</w:t>
       </w:r>
     </w:p>
     <w:p>
@@ -38,18 +35,67 @@
         </w:numPr>
       </w:pPr>
       <w:r>
-        <w:t>Con riferimento al database IFTS scrivi la query che trova tutt</w:t>
+        <w:t>Con riferimento al database IFTS scrivi la query che trova tutte le prenotazioni che hanno importo superiore a 200</w:t>
+      </w:r>
+    </w:p>
+    <w:p>
+      <w:pPr>
+        <w:pStyle w:val="Paragrafoelenco"/>
+        <w:numPr>
+          <w:ilvl w:val="0"/>
+          <w:numId w:val="8"/>
+        </w:numPr>
+      </w:pPr>
+      <w:r>
+        <w:t>Con riferimento al database IFTS scrivi la query che trova il saldo (importo – caparra) di tutte le prenotazioni</w:t>
+      </w:r>
+    </w:p>
+    <w:p>
+      <w:pPr>
+        <w:pStyle w:val="Paragrafoelenco"/>
+        <w:numPr>
+          <w:ilvl w:val="0"/>
+          <w:numId w:val="8"/>
+        </w:numPr>
+      </w:pPr>
+      <w:r>
+        <w:t>Con riferimento al database IFTS scrivi la query che trova il saldo (importo – caparra) d</w:t>
       </w:r>
       <w:r>
-        <w:t>e le prenotazioni che hanno importo superiore a 200</w:t>
+        <w:t xml:space="preserve">elle </w:t>
+      </w:r>
+      <w:r>
+        <w:t>prenotazioni</w:t>
+      </w:r>
+      <w:r>
+        <w:t xml:space="preserve"> per le strutture 2 stelle e 3 stelle</w:t>
+      </w:r>
+    </w:p>
+    <w:p>
+      <w:pPr>
+        <w:pStyle w:val="Paragrafoelenco"/>
+        <w:numPr>
+          <w:ilvl w:val="0"/>
+          <w:numId w:val="8"/>
+        </w:numPr>
+      </w:pPr>
+      <w:r>
+        <w:t xml:space="preserve">Con riferimento al database IFTS scrivi la query che trova tutte le prenotazioni che hanno </w:t>
+      </w:r>
+      <w:r>
+        <w:t>saldo (importo – caparra)</w:t>
+      </w:r>
+      <w:r>
+        <w:t xml:space="preserve"> superiore a </w:t>
+      </w:r>
+      <w:r>
+        <w:t>1</w:t>
+      </w:r>
+      <w:r>
+        <w:t>00</w:t>
       </w:r>
       <w:bookmarkStart w:id="0" w:name="_GoBack"/>
       <w:bookmarkEnd w:id="0"/>
-    </w:p>
-    <w:p>
-      <w:pPr>
-        <w:pStyle w:val="Paragrafoelenco"/>
-      </w:pPr>
     </w:p>
     <w:sectPr>
       <w:pgSz w:w="11906" w:h="16838"/>
@@ -389,6 +435,7 @@
     <w:lsdException w:name="HTML Sample" w:semiHidden="1" w:unhideWhenUsed="1"/>
     <w:lsdException w:name="HTML Typewriter" w:semiHidden="1" w:unhideWhenUsed="1"/>
     <w:lsdException w:name="HTML Variable" w:semiHidden="1" w:unhideWhenUsed="1"/>
+    <w:lsdException w:name="Normal Table" w:semiHidden="1" w:unhideWhenUsed="1"/>
     <w:lsdException w:name="annotation subject" w:semiHidden="1" w:unhideWhenUsed="1"/>
     <w:lsdException w:name="No List" w:semiHidden="1" w:unhideWhenUsed="1"/>
     <w:lsdException w:name="Outline List 1" w:semiHidden="1" w:unhideWhenUsed="1"/>
@@ -435,8 +482,10 @@
     <w:lsdException w:name="Table Subtle 2" w:semiHidden="1" w:unhideWhenUsed="1"/>
     <w:lsdException w:name="Table Web 1" w:semiHidden="1" w:unhideWhenUsed="1"/>
     <w:lsdException w:name="Table Web 2" w:semiHidden="1" w:unhideWhenUsed="1"/>
+    <w:lsdException w:name="Table Web 3" w:semiHidden="1" w:unhideWhenUsed="1"/>
     <w:lsdException w:name="Balloon Text" w:semiHidden="1" w:unhideWhenUsed="1"/>
     <w:lsdException w:name="Table Grid" w:uiPriority="39"/>
+    <w:lsdException w:name="Table Theme" w:semiHidden="1" w:unhideWhenUsed="1"/>
     <w:lsdException w:name="Placeholder Text" w:semiHidden="1"/>
     <w:lsdException w:name="No Spacing" w:uiPriority="1" w:qFormat="1"/>
     <w:lsdException w:name="Light Shading" w:uiPriority="60"/>

</xml_diff>